<commit_message>
Update Manuals to 2.8
</commit_message>
<xml_diff>
--- a/Manuals/Docx/Deutsch/Manuals/Configurating MSSQL_DE.docx
+++ b/Manuals/Docx/Deutsch/Manuals/Configurating MSSQL_DE.docx
@@ -1,6 +1,6 @@
 
 <file path=word/document.xml><?xml version="1.0" encoding="utf-8"?>
-<w:document xmlns:wpc="http://schemas.microsoft.com/office/word/2010/wordprocessingCanvas" xmlns:cx="http://schemas.microsoft.com/office/drawing/2014/chartex" xmlns:cx1="http://schemas.microsoft.com/office/drawing/2015/9/8/chartex" xmlns:mc="http://schemas.openxmlformats.org/markup-compatibility/2006" xmlns:o="urn:schemas-microsoft-com:office:office" xmlns:r="http://schemas.openxmlformats.org/officeDocument/2006/relationships" xmlns:m="http://schemas.openxmlformats.org/officeDocument/2006/math" xmlns:v="urn:schemas-microsoft-com:vml" xmlns:wp14="http://schemas.microsoft.com/office/word/2010/wordprocessingDrawing" xmlns:wp="http://schemas.openxmlformats.org/drawingml/2006/wordprocessingDrawing" xmlns:w10="urn:schemas-microsoft-com:office:word" xmlns:w="http://schemas.openxmlformats.org/wordprocessingml/2006/main" xmlns:w14="http://schemas.microsoft.com/office/word/2010/wordml" xmlns:w15="http://schemas.microsoft.com/office/word/2012/wordml" xmlns:w16se="http://schemas.microsoft.com/office/word/2015/wordml/symex" xmlns:wpg="http://schemas.microsoft.com/office/word/2010/wordprocessingGroup" xmlns:wpi="http://schemas.microsoft.com/office/word/2010/wordprocessingInk" xmlns:wne="http://schemas.microsoft.com/office/word/2006/wordml" xmlns:wps="http://schemas.microsoft.com/office/word/2010/wordprocessingShape" mc:Ignorable="w14 w15 w16se wp14">
+<w:document xmlns:wpc="http://schemas.microsoft.com/office/word/2010/wordprocessingCanvas" xmlns:cx="http://schemas.microsoft.com/office/drawing/2014/chartex" xmlns:cx1="http://schemas.microsoft.com/office/drawing/2015/9/8/chartex" xmlns:cx2="http://schemas.microsoft.com/office/drawing/2015/10/21/chartex" xmlns:cx3="http://schemas.microsoft.com/office/drawing/2016/5/9/chartex" xmlns:cx4="http://schemas.microsoft.com/office/drawing/2016/5/10/chartex" xmlns:cx5="http://schemas.microsoft.com/office/drawing/2016/5/11/chartex" xmlns:cx6="http://schemas.microsoft.com/office/drawing/2016/5/12/chartex" xmlns:cx7="http://schemas.microsoft.com/office/drawing/2016/5/13/chartex" xmlns:cx8="http://schemas.microsoft.com/office/drawing/2016/5/14/chartex" xmlns:mc="http://schemas.openxmlformats.org/markup-compatibility/2006" xmlns:aink="http://schemas.microsoft.com/office/drawing/2016/ink" xmlns:am3d="http://schemas.microsoft.com/office/drawing/2017/model3d" xmlns:o="urn:schemas-microsoft-com:office:office" xmlns:oel="http://schemas.microsoft.com/office/2019/extlst" xmlns:r="http://schemas.openxmlformats.org/officeDocument/2006/relationships" xmlns:m="http://schemas.openxmlformats.org/officeDocument/2006/math" xmlns:v="urn:schemas-microsoft-com:vml" xmlns:wp14="http://schemas.microsoft.com/office/word/2010/wordprocessingDrawing" xmlns:wp="http://schemas.openxmlformats.org/drawingml/2006/wordprocessingDrawing" xmlns:w10="urn:schemas-microsoft-com:office:word" xmlns:w="http://schemas.openxmlformats.org/wordprocessingml/2006/main" xmlns:w14="http://schemas.microsoft.com/office/word/2010/wordml" xmlns:w15="http://schemas.microsoft.com/office/word/2012/wordml" xmlns:w16cex="http://schemas.microsoft.com/office/word/2018/wordml/cex" xmlns:w16cid="http://schemas.microsoft.com/office/word/2016/wordml/cid" xmlns:w16="http://schemas.microsoft.com/office/word/2018/wordml" xmlns:w16sdtdh="http://schemas.microsoft.com/office/word/2020/wordml/sdtdatahash" xmlns:w16se="http://schemas.microsoft.com/office/word/2015/wordml/symex" xmlns:wpg="http://schemas.microsoft.com/office/word/2010/wordprocessingGroup" xmlns:wpi="http://schemas.microsoft.com/office/word/2010/wordprocessingInk" xmlns:wne="http://schemas.microsoft.com/office/word/2006/wordml" xmlns:wps="http://schemas.microsoft.com/office/word/2010/wordprocessingShape" mc:Ignorable="w14 w15 w16se w16cid w16 w16cex w16sdtdh wp14">
   <w:body>
     <w:p>
       <w:pPr>
@@ -22,7 +22,7 @@
           <w:lang w:eastAsia="de-DE"/>
         </w:rPr>
         <w:drawing>
-          <wp:anchor distT="0" distB="0" distL="114300" distR="114300" simplePos="0" relativeHeight="251674624" behindDoc="0" locked="0" layoutInCell="1" allowOverlap="1" wp14:anchorId="0F082A70" wp14:editId="4750CE1F">
+          <wp:anchor distT="0" distB="0" distL="114300" distR="114300" simplePos="0" relativeHeight="251674624" behindDoc="0" locked="0" layoutInCell="1" allowOverlap="1" wp14:anchorId="07B6C03A" wp14:editId="08F917F6">
             <wp:simplePos x="0" y="0"/>
             <wp:positionH relativeFrom="margin">
               <wp:posOffset>-4445</wp:posOffset>
@@ -138,7 +138,7 @@
           <w:lang w:eastAsia="de-DE"/>
         </w:rPr>
         <w:drawing>
-          <wp:anchor distT="0" distB="0" distL="114300" distR="114300" simplePos="0" relativeHeight="251700224" behindDoc="0" locked="0" layoutInCell="1" allowOverlap="1" wp14:anchorId="429B18F2" wp14:editId="5318D9F3">
+          <wp:anchor distT="0" distB="0" distL="114300" distR="114300" simplePos="0" relativeHeight="251700224" behindDoc="0" locked="0" layoutInCell="1" allowOverlap="1" wp14:anchorId="5718F642" wp14:editId="73AC1D29">
             <wp:simplePos x="0" y="0"/>
             <wp:positionH relativeFrom="column">
               <wp:posOffset>3834130</wp:posOffset>
@@ -544,10 +544,34 @@
         </w:numPr>
       </w:pPr>
       <w:r>
-        <w:t>Verwenden</w:t>
-      </w:r>
-      <w:r>
-        <w:t xml:space="preserve"> Sie „</w:t>
+        <w:t xml:space="preserve">Geben Sie Ihren Anmeldenamen </w:t>
+      </w:r>
+      <w:r>
+        <w:t>und Ihr bei der Installation des MS</w:t>
+      </w:r>
+      <w:r>
+        <w:t xml:space="preserve"> </w:t>
+      </w:r>
+      <w:r>
+        <w:t>SQL</w:t>
+      </w:r>
+      <w:r>
+        <w:t>-</w:t>
+      </w:r>
+      <w:r>
+        <w:t>Server</w:t>
+      </w:r>
+      <w:r>
+        <w:t>s g</w:t>
+      </w:r>
+      <w:r>
+        <w:t xml:space="preserve">ewähltes </w:t>
+      </w:r>
+      <w:r>
+        <w:t>Kennwort</w:t>
+      </w:r>
+      <w:r>
+        <w:t xml:space="preserve"> ein. Standardmäßig wird als Anmeldename „</w:t>
       </w:r>
       <w:proofErr w:type="spellStart"/>
       <w:r>
@@ -555,31 +579,7 @@
       </w:r>
       <w:proofErr w:type="spellEnd"/>
       <w:r>
-        <w:t>“ als „Anmeldename“ und Ihr bei der Installation des MS</w:t>
-      </w:r>
-      <w:r>
-        <w:t xml:space="preserve"> </w:t>
-      </w:r>
-      <w:r>
-        <w:t>SQL</w:t>
-      </w:r>
-      <w:r>
-        <w:t>-</w:t>
-      </w:r>
-      <w:r>
-        <w:t>Server</w:t>
-      </w:r>
-      <w:r>
-        <w:t>s g</w:t>
-      </w:r>
-      <w:r>
-        <w:t xml:space="preserve">ewähltes </w:t>
-      </w:r>
-      <w:r>
-        <w:t>Kennwort</w:t>
-      </w:r>
-      <w:r>
-        <w:t>.</w:t>
+        <w:t xml:space="preserve">“ verwendet. </w:t>
       </w:r>
     </w:p>
     <w:p>
@@ -604,7 +604,7 @@
           <w:lang w:eastAsia="de-DE"/>
         </w:rPr>
         <w:drawing>
-          <wp:anchor distT="0" distB="0" distL="114300" distR="114300" simplePos="0" relativeHeight="251675648" behindDoc="0" locked="0" layoutInCell="1" allowOverlap="1" wp14:anchorId="2EDFF9AC" wp14:editId="617A1865">
+          <wp:anchor distT="0" distB="0" distL="114300" distR="114300" simplePos="0" relativeHeight="251675648" behindDoc="0" locked="0" layoutInCell="1" allowOverlap="1" wp14:anchorId="2CE7B045" wp14:editId="4F622301">
             <wp:simplePos x="0" y="0"/>
             <wp:positionH relativeFrom="column">
               <wp:posOffset>1004570</wp:posOffset>
@@ -1034,7 +1034,7 @@
         <mc:AlternateContent>
           <mc:Choice Requires="wpg">
             <w:drawing>
-              <wp:anchor distT="0" distB="0" distL="114300" distR="114300" simplePos="0" relativeHeight="251710464" behindDoc="0" locked="0" layoutInCell="1" allowOverlap="1" wp14:anchorId="4416D2E2" wp14:editId="3AA51220">
+              <wp:anchor distT="0" distB="0" distL="114300" distR="114300" simplePos="0" relativeHeight="251710464" behindDoc="0" locked="0" layoutInCell="1" allowOverlap="1" wp14:anchorId="02E5B256" wp14:editId="40F73FF8">
                 <wp:simplePos x="0" y="0"/>
                 <wp:positionH relativeFrom="column">
                   <wp:posOffset>481330</wp:posOffset>
@@ -1336,7 +1336,7 @@
         <mc:AlternateContent>
           <mc:Choice Requires="wpg">
             <w:drawing>
-              <wp:anchor distT="0" distB="0" distL="114300" distR="114300" simplePos="0" relativeHeight="251713536" behindDoc="0" locked="0" layoutInCell="1" allowOverlap="1">
+              <wp:anchor distT="0" distB="0" distL="114300" distR="114300" simplePos="0" relativeHeight="251713536" behindDoc="0" locked="0" layoutInCell="1" allowOverlap="1" wp14:anchorId="685DE5CF" wp14:editId="75462970">
                 <wp:simplePos x="0" y="0"/>
                 <wp:positionH relativeFrom="column">
                   <wp:posOffset>1100455</wp:posOffset>
@@ -1790,7 +1790,7 @@
         </w:rPr>
         <w:lastRenderedPageBreak/>
         <w:drawing>
-          <wp:anchor distT="0" distB="0" distL="114300" distR="114300" simplePos="0" relativeHeight="251685888" behindDoc="1" locked="0" layoutInCell="1" allowOverlap="1" wp14:anchorId="153CCD1F" wp14:editId="5895D1F6">
+          <wp:anchor distT="0" distB="0" distL="114300" distR="114300" simplePos="0" relativeHeight="251685888" behindDoc="1" locked="0" layoutInCell="1" allowOverlap="1" wp14:anchorId="1FB09577" wp14:editId="5462BFBC">
             <wp:simplePos x="0" y="0"/>
             <wp:positionH relativeFrom="column">
               <wp:posOffset>1119505</wp:posOffset>
@@ -2078,91 +2078,7 @@
           <w:noProof/>
           <w:lang w:eastAsia="de-DE"/>
         </w:rPr>
-        <w:t xml:space="preserve"> Feld „Type“ den „MS SQL Server“ aus. </w:t>
-      </w:r>
-      <w:r>
-        <w:rPr>
-          <w:noProof/>
-          <w:lang w:eastAsia="de-DE"/>
-        </w:rPr>
-        <w:t>Als „Administ</w:t>
-      </w:r>
-      <w:r>
-        <w:rPr>
-          <w:noProof/>
-          <w:lang w:eastAsia="de-DE"/>
-        </w:rPr>
-        <w:t>r</w:t>
-      </w:r>
-      <w:r>
-        <w:rPr>
-          <w:noProof/>
-          <w:lang w:eastAsia="de-DE"/>
-        </w:rPr>
-        <w:t xml:space="preserve">ator Name“ wird wieder „sa“ </w:t>
-      </w:r>
-      <w:r>
-        <w:rPr>
-          <w:noProof/>
-          <w:lang w:eastAsia="de-DE"/>
-        </w:rPr>
-        <w:t>verwendet</w:t>
-      </w:r>
-      <w:r>
-        <w:rPr>
-          <w:noProof/>
-          <w:lang w:eastAsia="de-DE"/>
-        </w:rPr>
-        <w:t xml:space="preserve"> und </w:t>
-      </w:r>
-      <w:r>
-        <w:rPr>
-          <w:noProof/>
-          <w:lang w:eastAsia="de-DE"/>
-        </w:rPr>
-        <w:t xml:space="preserve">bei „Administrator Password“ </w:t>
-      </w:r>
-      <w:r>
-        <w:rPr>
-          <w:noProof/>
-          <w:lang w:eastAsia="de-DE"/>
-        </w:rPr>
-        <w:t xml:space="preserve">das von Ihnen </w:t>
-      </w:r>
-      <w:r>
-        <w:rPr>
-          <w:noProof/>
-          <w:lang w:eastAsia="de-DE"/>
-        </w:rPr>
-        <w:t>während der MS</w:t>
-      </w:r>
-      <w:r>
-        <w:rPr>
-          <w:noProof/>
-          <w:lang w:eastAsia="de-DE"/>
-        </w:rPr>
-        <w:t xml:space="preserve"> </w:t>
-      </w:r>
-      <w:r>
-        <w:rPr>
-          <w:noProof/>
-          <w:lang w:eastAsia="de-DE"/>
-        </w:rPr>
-        <w:t>SQL Server-</w:t>
-      </w:r>
-      <w:r>
-        <w:rPr>
-          <w:noProof/>
-          <w:lang w:eastAsia="de-DE"/>
-        </w:rPr>
-        <w:t>Installation gewählte</w:t>
-      </w:r>
-      <w:r>
-        <w:rPr>
-          <w:noProof/>
-          <w:lang w:eastAsia="de-DE"/>
-        </w:rPr>
-        <w:t xml:space="preserve"> Passwort.</w:t>
+        <w:t xml:space="preserve"> Feld „Type“ „MS SQL Server“ aus. </w:t>
       </w:r>
     </w:p>
     <w:p>
@@ -2182,8 +2098,186 @@
           <w:noProof/>
           <w:lang w:eastAsia="de-DE"/>
         </w:rPr>
+        <w:t>Erstellen Sie Ihre</w:t>
+      </w:r>
+      <w:r>
+        <w:rPr>
+          <w:noProof/>
+          <w:lang w:eastAsia="de-DE"/>
+        </w:rPr>
+        <w:t xml:space="preserve"> JDBC-URL</w:t>
+      </w:r>
+      <w:r>
+        <w:rPr>
+          <w:noProof/>
+          <w:lang w:eastAsia="de-DE"/>
+        </w:rPr>
+        <w:t>. Klicken Sie dafür auf „Configure URL“ und geben Sie hier Ihre Server-URL sowie den Port, den Sie verwenden möchten, ein. Die JDBC-URL mit ihren Infomrationen wird nun automatisch generiert und in das Feld eingetragen.</w:t>
+      </w:r>
+    </w:p>
+    <w:p>
+      <w:pPr>
+        <w:pStyle w:val="Listenabsatz"/>
+        <w:numPr>
+          <w:ilvl w:val="0"/>
+          <w:numId w:val="7"/>
+        </w:numPr>
+        <w:rPr>
+          <w:noProof/>
+          <w:lang w:eastAsia="de-DE"/>
+        </w:rPr>
+      </w:pPr>
+      <w:r>
+        <w:rPr>
+          <w:noProof/>
+          <w:lang w:eastAsia="de-DE"/>
+        </w:rPr>
+        <w:t>Wenn Ihr Server standardmäßig eine mit SSL verschlüsselte Verbindung verlangt, geben Sie hinter der JDBC-URL „; encrypt=false“ ein damit SQL auch eine unverschlüsselte Verbindung zulässt.</w:t>
+      </w:r>
+    </w:p>
+    <w:p>
+      <w:pPr>
+        <w:pStyle w:val="Listenabsatz"/>
+        <w:numPr>
+          <w:ilvl w:val="0"/>
+          <w:numId w:val="7"/>
+        </w:numPr>
+        <w:rPr>
+          <w:noProof/>
+          <w:lang w:eastAsia="de-DE"/>
+        </w:rPr>
+      </w:pPr>
+      <w:r>
+        <w:rPr>
+          <w:noProof/>
+          <w:lang w:eastAsia="de-DE"/>
+        </w:rPr>
+        <w:t>Geben Sie einen Datenbank- und Schemanamen ein.</w:t>
+      </w:r>
+    </w:p>
+    <w:p>
+      <w:pPr>
+        <w:pStyle w:val="Listenabsatz"/>
+        <w:numPr>
+          <w:ilvl w:val="0"/>
+          <w:numId w:val="7"/>
+        </w:numPr>
+        <w:rPr>
+          <w:noProof/>
+          <w:lang w:eastAsia="de-DE"/>
+        </w:rPr>
+      </w:pPr>
+      <w:r>
+        <w:rPr>
+          <w:noProof/>
+          <w:lang w:eastAsia="de-DE"/>
+        </w:rPr>
+        <w:t>Als „Administ</w:t>
+      </w:r>
+      <w:r>
+        <w:rPr>
+          <w:noProof/>
+          <w:lang w:eastAsia="de-DE"/>
+        </w:rPr>
+        <w:t>r</w:t>
+      </w:r>
+      <w:r>
+        <w:rPr>
+          <w:noProof/>
+          <w:lang w:eastAsia="de-DE"/>
+        </w:rPr>
+        <w:t xml:space="preserve">ator Name“ wird wieder „sa“ </w:t>
+      </w:r>
+      <w:r>
+        <w:rPr>
+          <w:noProof/>
+          <w:lang w:eastAsia="de-DE"/>
+        </w:rPr>
+        <w:t>verwendet</w:t>
+      </w:r>
+      <w:r>
+        <w:rPr>
+          <w:noProof/>
+          <w:lang w:eastAsia="de-DE"/>
+        </w:rPr>
+        <w:t xml:space="preserve"> (außer Sie haben einen anderen Namen gewählt)</w:t>
+      </w:r>
+      <w:r>
+        <w:rPr>
+          <w:noProof/>
+          <w:lang w:eastAsia="de-DE"/>
+        </w:rPr>
+        <w:t xml:space="preserve"> und </w:t>
+      </w:r>
+      <w:r>
+        <w:rPr>
+          <w:noProof/>
+          <w:lang w:eastAsia="de-DE"/>
+        </w:rPr>
+        <w:t xml:space="preserve">bei „Administrator Password“ </w:t>
+      </w:r>
+      <w:r>
+        <w:rPr>
+          <w:noProof/>
+          <w:lang w:eastAsia="de-DE"/>
+        </w:rPr>
+        <w:t xml:space="preserve">das von Ihnen </w:t>
+      </w:r>
+      <w:r>
+        <w:rPr>
+          <w:noProof/>
+          <w:lang w:eastAsia="de-DE"/>
+        </w:rPr>
+        <w:t>während der MS</w:t>
+      </w:r>
+      <w:r>
+        <w:rPr>
+          <w:noProof/>
+          <w:lang w:eastAsia="de-DE"/>
+        </w:rPr>
+        <w:t xml:space="preserve"> </w:t>
+      </w:r>
+      <w:r>
+        <w:rPr>
+          <w:noProof/>
+          <w:lang w:eastAsia="de-DE"/>
+        </w:rPr>
+        <w:t>SQL Server-</w:t>
+      </w:r>
+      <w:r>
+        <w:rPr>
+          <w:noProof/>
+          <w:lang w:eastAsia="de-DE"/>
+        </w:rPr>
+        <w:t>Installation gewählte</w:t>
+      </w:r>
+      <w:r>
+        <w:rPr>
+          <w:noProof/>
+          <w:lang w:eastAsia="de-DE"/>
+        </w:rPr>
+        <w:t xml:space="preserve"> Passwort.</w:t>
+      </w:r>
+    </w:p>
+    <w:p>
+      <w:pPr>
+        <w:pStyle w:val="Listenabsatz"/>
+        <w:numPr>
+          <w:ilvl w:val="0"/>
+          <w:numId w:val="7"/>
+        </w:numPr>
+        <w:rPr>
+          <w:noProof/>
+          <w:lang w:eastAsia="de-DE"/>
+        </w:rPr>
+      </w:pPr>
+      <w:r>
+        <w:rPr>
+          <w:noProof/>
+          <w:lang w:eastAsia="de-DE"/>
+        </w:rPr>
         <w:drawing>
-          <wp:anchor distT="0" distB="0" distL="114300" distR="114300" simplePos="0" relativeHeight="251702272" behindDoc="0" locked="0" layoutInCell="1" allowOverlap="1" wp14:anchorId="611AD8B0" wp14:editId="5DF7BBF7">
+          <wp:anchor distT="0" distB="0" distL="114300" distR="114300" simplePos="0" relativeHeight="251702272" behindDoc="0" locked="0" layoutInCell="1" allowOverlap="1" wp14:anchorId="6B627067" wp14:editId="3A7F08D8">
             <wp:simplePos x="0" y="0"/>
             <wp:positionH relativeFrom="column">
               <wp:posOffset>746760</wp:posOffset>
@@ -2476,6 +2570,7 @@
           <w:noProof/>
           <w:lang w:eastAsia="de-DE"/>
         </w:rPr>
+        <w:lastRenderedPageBreak/>
         <w:t>Als „</w:t>
       </w:r>
       <w:r>
@@ -2591,36 +2686,19 @@
           <w:lang w:eastAsia="de-DE"/>
         </w:rPr>
       </w:pPr>
-    </w:p>
-    <w:p>
-      <w:pPr>
-        <w:rPr>
-          <w:noProof/>
-          <w:lang w:eastAsia="de-DE"/>
-        </w:rPr>
-      </w:pPr>
-    </w:p>
-    <w:p>
-      <w:pPr>
-        <w:rPr>
-          <w:noProof/>
-          <w:lang w:eastAsia="de-DE"/>
-        </w:rPr>
-      </w:pPr>
-      <w:r>
-        <w:rPr>
-          <w:noProof/>
-          <w:lang w:eastAsia="de-DE"/>
-        </w:rPr>
-        <w:lastRenderedPageBreak/>
+      <w:r>
+        <w:rPr>
+          <w:noProof/>
+          <w:lang w:eastAsia="de-DE"/>
+        </w:rPr>
         <w:drawing>
-          <wp:anchor distT="0" distB="0" distL="114300" distR="114300" simplePos="0" relativeHeight="251704320" behindDoc="0" locked="0" layoutInCell="1" allowOverlap="1" wp14:anchorId="4AC0489D" wp14:editId="4DAE88E0">
+          <wp:anchor distT="0" distB="0" distL="114300" distR="114300" simplePos="0" relativeHeight="251704320" behindDoc="0" locked="0" layoutInCell="1" allowOverlap="1" wp14:anchorId="36830FD3" wp14:editId="13009418">
             <wp:simplePos x="0" y="0"/>
             <wp:positionH relativeFrom="column">
-              <wp:posOffset>853440</wp:posOffset>
+              <wp:posOffset>1013460</wp:posOffset>
             </wp:positionH>
             <wp:positionV relativeFrom="paragraph">
-              <wp:posOffset>19050</wp:posOffset>
+              <wp:posOffset>26670</wp:posOffset>
             </wp:positionV>
             <wp:extent cx="3446145" cy="1702435"/>
             <wp:effectExtent l="19050" t="19050" r="20955" b="12065"/>
@@ -2814,7 +2892,7 @@
           <w:lang w:eastAsia="de-DE"/>
         </w:rPr>
         <w:drawing>
-          <wp:anchor distT="0" distB="0" distL="114300" distR="114300" simplePos="0" relativeHeight="251706368" behindDoc="0" locked="0" layoutInCell="1" allowOverlap="1" wp14:anchorId="490941E3" wp14:editId="03316CEC">
+          <wp:anchor distT="0" distB="0" distL="114300" distR="114300" simplePos="0" relativeHeight="251706368" behindDoc="0" locked="0" layoutInCell="1" allowOverlap="1" wp14:anchorId="53113DF4" wp14:editId="5782A889">
             <wp:simplePos x="0" y="0"/>
             <wp:positionH relativeFrom="column">
               <wp:posOffset>1098550</wp:posOffset>
@@ -2984,21 +3062,61 @@
           <w:lang w:eastAsia="de-DE"/>
         </w:rPr>
       </w:pPr>
-      <w:r>
-        <w:rPr>
-          <w:noProof/>
-          <w:lang w:eastAsia="de-DE"/>
-        </w:rPr>
+    </w:p>
+    <w:p>
+      <w:pPr>
+        <w:rPr>
+          <w:noProof/>
+          <w:lang w:eastAsia="de-DE"/>
+        </w:rPr>
+      </w:pPr>
+    </w:p>
+    <w:p>
+      <w:pPr>
+        <w:rPr>
+          <w:noProof/>
+          <w:lang w:eastAsia="de-DE"/>
+        </w:rPr>
+      </w:pPr>
+    </w:p>
+    <w:p>
+      <w:pPr>
+        <w:rPr>
+          <w:noProof/>
+          <w:lang w:eastAsia="de-DE"/>
+        </w:rPr>
+      </w:pPr>
+    </w:p>
+    <w:p>
+      <w:pPr>
+        <w:rPr>
+          <w:noProof/>
+          <w:lang w:eastAsia="de-DE"/>
+        </w:rPr>
+      </w:pPr>
+    </w:p>
+    <w:p>
+      <w:pPr>
+        <w:rPr>
+          <w:lang w:eastAsia="de-DE"/>
+        </w:rPr>
+      </w:pPr>
+      <w:r>
+        <w:rPr>
+          <w:noProof/>
+          <w:lang w:eastAsia="de-DE"/>
+        </w:rPr>
+        <w:lastRenderedPageBreak/>
         <mc:AlternateContent>
           <mc:Choice Requires="wpg">
             <w:drawing>
-              <wp:anchor distT="0" distB="0" distL="114300" distR="114300" simplePos="0" relativeHeight="251715584" behindDoc="0" locked="0" layoutInCell="1" allowOverlap="1" wp14:anchorId="5CB52C61" wp14:editId="2D74661F">
+              <wp:anchor distT="0" distB="0" distL="114300" distR="114300" simplePos="0" relativeHeight="251715584" behindDoc="0" locked="0" layoutInCell="1" allowOverlap="1" wp14:anchorId="4A886304" wp14:editId="18C4A9A4">
                 <wp:simplePos x="0" y="0"/>
                 <wp:positionH relativeFrom="column">
-                  <wp:posOffset>765175</wp:posOffset>
+                  <wp:posOffset>871855</wp:posOffset>
                 </wp:positionH>
                 <wp:positionV relativeFrom="paragraph">
-                  <wp:posOffset>18415</wp:posOffset>
+                  <wp:posOffset>300355</wp:posOffset>
                 </wp:positionV>
                 <wp:extent cx="3967480" cy="2091690"/>
                 <wp:effectExtent l="19050" t="19050" r="13970" b="22860"/>
@@ -3013,7 +3131,7 @@
                         <a:xfrm>
                           <a:off x="0" y="0"/>
                           <a:ext cx="3967480" cy="2091690"/>
-                          <a:chOff x="0" y="0"/>
+                          <a:chOff x="129540" y="281940"/>
                           <a:chExt cx="3967480" cy="2091690"/>
                         </a:xfrm>
                       </wpg:grpSpPr>
@@ -3038,7 +3156,7 @@
                         </pic:blipFill>
                         <pic:spPr bwMode="auto">
                           <a:xfrm>
-                            <a:off x="0" y="0"/>
+                            <a:off x="129540" y="281940"/>
                             <a:ext cx="3967480" cy="2091690"/>
                           </a:xfrm>
                           <a:prstGeom prst="rect">
@@ -3059,7 +3177,7 @@
                         <wps:cNvSpPr/>
                         <wps:spPr>
                           <a:xfrm>
-                            <a:off x="133350" y="1466850"/>
+                            <a:off x="407670" y="1725930"/>
                             <a:ext cx="1419225" cy="304800"/>
                           </a:xfrm>
                           <a:prstGeom prst="ellipse">
@@ -3098,17 +3216,42 @@
                     </wpg:wgp>
                   </a:graphicData>
                 </a:graphic>
+                <wp14:sizeRelH relativeFrom="margin">
+                  <wp14:pctWidth>0</wp14:pctWidth>
+                </wp14:sizeRelH>
+                <wp14:sizeRelV relativeFrom="margin">
+                  <wp14:pctHeight>0</wp14:pctHeight>
+                </wp14:sizeRelV>
               </wp:anchor>
             </w:drawing>
           </mc:Choice>
           <mc:Fallback>
             <w:pict>
-              <v:group w14:anchorId="6D51E0EF" id="Gruppieren 20" o:spid="_x0000_s1026" style="position:absolute;margin-left:60.25pt;margin-top:1.45pt;width:312.4pt;height:164.7pt;z-index:251715584" coordsize="39674,20916" o:gfxdata="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">
-                <v:shape id="Grafik 21" o:spid="_x0000_s1027" type="#_x0000_t75" style="position:absolute;width:39674;height:20916;visibility:visible;mso-wrap-style:square" o:gfxdata="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" stroked="t" strokecolor="#bfbfbf [2412]">
+              <v:group w14:anchorId="73E2EA79" id="Gruppieren 20" o:spid="_x0000_s1026" style="position:absolute;margin-left:68.65pt;margin-top:23.65pt;width:312.4pt;height:164.7pt;z-index:251715584;mso-width-relative:margin;mso-height-relative:margin" coordorigin="1295,2819" coordsize="39674,20916" o:gfxdata="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">
+                <v:shapetype id="_x0000_t75" coordsize="21600,21600" o:spt="75" o:preferrelative="t" path="m@4@5l@4@11@9@11@9@5xe" filled="f" stroked="f">
+                  <v:stroke joinstyle="miter"/>
+                  <v:formulas>
+                    <v:f eqn="if lineDrawn pixelLineWidth 0"/>
+                    <v:f eqn="sum @0 1 0"/>
+                    <v:f eqn="sum 0 0 @1"/>
+                    <v:f eqn="prod @2 1 2"/>
+                    <v:f eqn="prod @3 21600 pixelWidth"/>
+                    <v:f eqn="prod @3 21600 pixelHeight"/>
+                    <v:f eqn="sum @0 0 1"/>
+                    <v:f eqn="prod @6 1 2"/>
+                    <v:f eqn="prod @7 21600 pixelWidth"/>
+                    <v:f eqn="sum @8 21600 0"/>
+                    <v:f eqn="prod @7 21600 pixelHeight"/>
+                    <v:f eqn="sum @10 21600 0"/>
+                  </v:formulas>
+                  <v:path o:extrusionok="f" gradientshapeok="t" o:connecttype="rect"/>
+                  <o:lock v:ext="edit" aspectratio="t"/>
+                </v:shapetype>
+                <v:shape id="Grafik 21" o:spid="_x0000_s1027" type="#_x0000_t75" style="position:absolute;left:1295;top:2819;width:39675;height:20917;visibility:visible;mso-wrap-style:square" o:gfxdata="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" stroked="t" strokecolor="#bfbfbf [2412]">
                   <v:imagedata r:id="rId19" o:title=""/>
                   <v:path arrowok="t"/>
                 </v:shape>
-                <v:oval id="Ellipse 22" o:spid="_x0000_s1028" style="position:absolute;left:1333;top:14668;width:14192;height:3048;visibility:visible;mso-wrap-style:square;v-text-anchor:middle" o:gfxdata="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" filled="f" strokecolor="#ea5079" strokeweight="2.25pt">
+                <v:oval id="Ellipse 22" o:spid="_x0000_s1028" style="position:absolute;left:4076;top:17259;width:14192;height:3048;visibility:visible;mso-wrap-style:square;v-text-anchor:middle" o:gfxdata="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" filled="f" strokecolor="#ea5079" strokeweight="2.25pt">
                   <v:stroke joinstyle="miter"/>
                 </v:oval>
               </v:group>
@@ -3116,71 +3259,6 @@
           </mc:Fallback>
         </mc:AlternateContent>
       </w:r>
-    </w:p>
-    <w:p>
-      <w:pPr>
-        <w:rPr>
-          <w:noProof/>
-          <w:lang w:eastAsia="de-DE"/>
-        </w:rPr>
-      </w:pPr>
-    </w:p>
-    <w:p>
-      <w:pPr>
-        <w:rPr>
-          <w:noProof/>
-          <w:lang w:eastAsia="de-DE"/>
-        </w:rPr>
-      </w:pPr>
-    </w:p>
-    <w:p>
-      <w:pPr>
-        <w:rPr>
-          <w:noProof/>
-          <w:lang w:eastAsia="de-DE"/>
-        </w:rPr>
-      </w:pPr>
-    </w:p>
-    <w:p>
-      <w:pPr>
-        <w:rPr>
-          <w:noProof/>
-          <w:lang w:eastAsia="de-DE"/>
-        </w:rPr>
-      </w:pPr>
-    </w:p>
-    <w:p>
-      <w:pPr>
-        <w:rPr>
-          <w:noProof/>
-          <w:lang w:eastAsia="de-DE"/>
-        </w:rPr>
-      </w:pPr>
-    </w:p>
-    <w:p>
-      <w:pPr>
-        <w:rPr>
-          <w:noProof/>
-          <w:lang w:eastAsia="de-DE"/>
-        </w:rPr>
-      </w:pPr>
-    </w:p>
-    <w:p>
-      <w:pPr>
-        <w:rPr>
-          <w:noProof/>
-          <w:lang w:eastAsia="de-DE"/>
-        </w:rPr>
-      </w:pPr>
-    </w:p>
-    <w:p>
-      <w:pPr>
-        <w:rPr>
-          <w:lang w:eastAsia="de-DE"/>
-        </w:rPr>
-      </w:pPr>
-      <w:bookmarkStart w:id="0" w:name="_GoBack"/>
-      <w:bookmarkEnd w:id="0"/>
     </w:p>
     <w:sectPr>
       <w:headerReference w:type="default" r:id="rId20"/>
@@ -3195,7 +3273,7 @@
 </file>
 
 <file path=word/endnotes.xml><?xml version="1.0" encoding="utf-8"?>
-<w:endnotes xmlns:wpc="http://schemas.microsoft.com/office/word/2010/wordprocessingCanvas" xmlns:cx="http://schemas.microsoft.com/office/drawing/2014/chartex" xmlns:cx1="http://schemas.microsoft.com/office/drawing/2015/9/8/chartex" xmlns:mc="http://schemas.openxmlformats.org/markup-compatibility/2006" xmlns:o="urn:schemas-microsoft-com:office:office" xmlns:r="http://schemas.openxmlformats.org/officeDocument/2006/relationships" xmlns:m="http://schemas.openxmlformats.org/officeDocument/2006/math" xmlns:v="urn:schemas-microsoft-com:vml" xmlns:wp14="http://schemas.microsoft.com/office/word/2010/wordprocessingDrawing" xmlns:wp="http://schemas.openxmlformats.org/drawingml/2006/wordprocessingDrawing" xmlns:w10="urn:schemas-microsoft-com:office:word" xmlns:w="http://schemas.openxmlformats.org/wordprocessingml/2006/main" xmlns:w14="http://schemas.microsoft.com/office/word/2010/wordml" xmlns:w15="http://schemas.microsoft.com/office/word/2012/wordml" xmlns:w16se="http://schemas.microsoft.com/office/word/2015/wordml/symex" xmlns:wpg="http://schemas.microsoft.com/office/word/2010/wordprocessingGroup" xmlns:wpi="http://schemas.microsoft.com/office/word/2010/wordprocessingInk" xmlns:wne="http://schemas.microsoft.com/office/word/2006/wordml" xmlns:wps="http://schemas.microsoft.com/office/word/2010/wordprocessingShape" mc:Ignorable="w14 w15 w16se wp14">
+<w:endnotes xmlns:wpc="http://schemas.microsoft.com/office/word/2010/wordprocessingCanvas" xmlns:cx="http://schemas.microsoft.com/office/drawing/2014/chartex" xmlns:cx1="http://schemas.microsoft.com/office/drawing/2015/9/8/chartex" xmlns:cx2="http://schemas.microsoft.com/office/drawing/2015/10/21/chartex" xmlns:cx3="http://schemas.microsoft.com/office/drawing/2016/5/9/chartex" xmlns:cx4="http://schemas.microsoft.com/office/drawing/2016/5/10/chartex" xmlns:cx5="http://schemas.microsoft.com/office/drawing/2016/5/11/chartex" xmlns:cx6="http://schemas.microsoft.com/office/drawing/2016/5/12/chartex" xmlns:cx7="http://schemas.microsoft.com/office/drawing/2016/5/13/chartex" xmlns:cx8="http://schemas.microsoft.com/office/drawing/2016/5/14/chartex" xmlns:mc="http://schemas.openxmlformats.org/markup-compatibility/2006" xmlns:aink="http://schemas.microsoft.com/office/drawing/2016/ink" xmlns:am3d="http://schemas.microsoft.com/office/drawing/2017/model3d" xmlns:o="urn:schemas-microsoft-com:office:office" xmlns:oel="http://schemas.microsoft.com/office/2019/extlst" xmlns:r="http://schemas.openxmlformats.org/officeDocument/2006/relationships" xmlns:m="http://schemas.openxmlformats.org/officeDocument/2006/math" xmlns:v="urn:schemas-microsoft-com:vml" xmlns:wp14="http://schemas.microsoft.com/office/word/2010/wordprocessingDrawing" xmlns:wp="http://schemas.openxmlformats.org/drawingml/2006/wordprocessingDrawing" xmlns:w10="urn:schemas-microsoft-com:office:word" xmlns:w="http://schemas.openxmlformats.org/wordprocessingml/2006/main" xmlns:w14="http://schemas.microsoft.com/office/word/2010/wordml" xmlns:w15="http://schemas.microsoft.com/office/word/2012/wordml" xmlns:w16cex="http://schemas.microsoft.com/office/word/2018/wordml/cex" xmlns:w16cid="http://schemas.microsoft.com/office/word/2016/wordml/cid" xmlns:w16="http://schemas.microsoft.com/office/word/2018/wordml" xmlns:w16sdtdh="http://schemas.microsoft.com/office/word/2020/wordml/sdtdatahash" xmlns:w16se="http://schemas.microsoft.com/office/word/2015/wordml/symex" xmlns:wpg="http://schemas.microsoft.com/office/word/2010/wordprocessingGroup" xmlns:wpi="http://schemas.microsoft.com/office/word/2010/wordprocessingInk" xmlns:wne="http://schemas.microsoft.com/office/word/2006/wordml" xmlns:wps="http://schemas.microsoft.com/office/word/2010/wordprocessingShape" mc:Ignorable="w14 w15 w16se w16cid w16 w16cex w16sdtdh wp14">
   <w:endnote w:type="separator" w:id="-1">
     <w:p>
       <w:pPr>
@@ -3220,7 +3298,7 @@
 </file>
 
 <file path=word/footer1.xml><?xml version="1.0" encoding="utf-8"?>
-<w:ftr xmlns:wpc="http://schemas.microsoft.com/office/word/2010/wordprocessingCanvas" xmlns:cx="http://schemas.microsoft.com/office/drawing/2014/chartex" xmlns:cx1="http://schemas.microsoft.com/office/drawing/2015/9/8/chartex" xmlns:mc="http://schemas.openxmlformats.org/markup-compatibility/2006" xmlns:o="urn:schemas-microsoft-com:office:office" xmlns:r="http://schemas.openxmlformats.org/officeDocument/2006/relationships" xmlns:m="http://schemas.openxmlformats.org/officeDocument/2006/math" xmlns:v="urn:schemas-microsoft-com:vml" xmlns:wp14="http://schemas.microsoft.com/office/word/2010/wordprocessingDrawing" xmlns:wp="http://schemas.openxmlformats.org/drawingml/2006/wordprocessingDrawing" xmlns:w10="urn:schemas-microsoft-com:office:word" xmlns:w="http://schemas.openxmlformats.org/wordprocessingml/2006/main" xmlns:w14="http://schemas.microsoft.com/office/word/2010/wordml" xmlns:w15="http://schemas.microsoft.com/office/word/2012/wordml" xmlns:w16se="http://schemas.microsoft.com/office/word/2015/wordml/symex" xmlns:wpg="http://schemas.microsoft.com/office/word/2010/wordprocessingGroup" xmlns:wpi="http://schemas.microsoft.com/office/word/2010/wordprocessingInk" xmlns:wne="http://schemas.microsoft.com/office/word/2006/wordml" xmlns:wps="http://schemas.microsoft.com/office/word/2010/wordprocessingShape" mc:Ignorable="w14 w15 w16se wp14">
+<w:ftr xmlns:wpc="http://schemas.microsoft.com/office/word/2010/wordprocessingCanvas" xmlns:cx="http://schemas.microsoft.com/office/drawing/2014/chartex" xmlns:cx1="http://schemas.microsoft.com/office/drawing/2015/9/8/chartex" xmlns:cx2="http://schemas.microsoft.com/office/drawing/2015/10/21/chartex" xmlns:cx3="http://schemas.microsoft.com/office/drawing/2016/5/9/chartex" xmlns:cx4="http://schemas.microsoft.com/office/drawing/2016/5/10/chartex" xmlns:cx5="http://schemas.microsoft.com/office/drawing/2016/5/11/chartex" xmlns:cx6="http://schemas.microsoft.com/office/drawing/2016/5/12/chartex" xmlns:cx7="http://schemas.microsoft.com/office/drawing/2016/5/13/chartex" xmlns:cx8="http://schemas.microsoft.com/office/drawing/2016/5/14/chartex" xmlns:mc="http://schemas.openxmlformats.org/markup-compatibility/2006" xmlns:aink="http://schemas.microsoft.com/office/drawing/2016/ink" xmlns:am3d="http://schemas.microsoft.com/office/drawing/2017/model3d" xmlns:o="urn:schemas-microsoft-com:office:office" xmlns:oel="http://schemas.microsoft.com/office/2019/extlst" xmlns:r="http://schemas.openxmlformats.org/officeDocument/2006/relationships" xmlns:m="http://schemas.openxmlformats.org/officeDocument/2006/math" xmlns:v="urn:schemas-microsoft-com:vml" xmlns:wp14="http://schemas.microsoft.com/office/word/2010/wordprocessingDrawing" xmlns:wp="http://schemas.openxmlformats.org/drawingml/2006/wordprocessingDrawing" xmlns:w10="urn:schemas-microsoft-com:office:word" xmlns:w="http://schemas.openxmlformats.org/wordprocessingml/2006/main" xmlns:w14="http://schemas.microsoft.com/office/word/2010/wordml" xmlns:w15="http://schemas.microsoft.com/office/word/2012/wordml" xmlns:w16cex="http://schemas.microsoft.com/office/word/2018/wordml/cex" xmlns:w16cid="http://schemas.microsoft.com/office/word/2016/wordml/cid" xmlns:w16="http://schemas.microsoft.com/office/word/2018/wordml" xmlns:w16sdtdh="http://schemas.microsoft.com/office/word/2020/wordml/sdtdatahash" xmlns:w16se="http://schemas.microsoft.com/office/word/2015/wordml/symex" xmlns:wpg="http://schemas.microsoft.com/office/word/2010/wordprocessingGroup" xmlns:wpi="http://schemas.microsoft.com/office/word/2010/wordprocessingInk" xmlns:wne="http://schemas.microsoft.com/office/word/2006/wordml" xmlns:wps="http://schemas.microsoft.com/office/word/2010/wordprocessingShape" mc:Ignorable="w14 w15 w16se w16cid w16 w16cex w16sdtdh wp14">
   <w:sdt>
     <w:sdtPr>
       <w:id w:val="1329635741"/>
@@ -3229,7 +3307,6 @@
         <w:docPartUnique/>
       </w:docPartObj>
     </w:sdtPr>
-    <w:sdtEndPr/>
     <w:sdtContent>
       <w:p>
         <w:pPr>
@@ -3266,7 +3343,7 @@
 </file>
 
 <file path=word/footnotes.xml><?xml version="1.0" encoding="utf-8"?>
-<w:footnotes xmlns:wpc="http://schemas.microsoft.com/office/word/2010/wordprocessingCanvas" xmlns:cx="http://schemas.microsoft.com/office/drawing/2014/chartex" xmlns:cx1="http://schemas.microsoft.com/office/drawing/2015/9/8/chartex" xmlns:mc="http://schemas.openxmlformats.org/markup-compatibility/2006" xmlns:o="urn:schemas-microsoft-com:office:office" xmlns:r="http://schemas.openxmlformats.org/officeDocument/2006/relationships" xmlns:m="http://schemas.openxmlformats.org/officeDocument/2006/math" xmlns:v="urn:schemas-microsoft-com:vml" xmlns:wp14="http://schemas.microsoft.com/office/word/2010/wordprocessingDrawing" xmlns:wp="http://schemas.openxmlformats.org/drawingml/2006/wordprocessingDrawing" xmlns:w10="urn:schemas-microsoft-com:office:word" xmlns:w="http://schemas.openxmlformats.org/wordprocessingml/2006/main" xmlns:w14="http://schemas.microsoft.com/office/word/2010/wordml" xmlns:w15="http://schemas.microsoft.com/office/word/2012/wordml" xmlns:w16se="http://schemas.microsoft.com/office/word/2015/wordml/symex" xmlns:wpg="http://schemas.microsoft.com/office/word/2010/wordprocessingGroup" xmlns:wpi="http://schemas.microsoft.com/office/word/2010/wordprocessingInk" xmlns:wne="http://schemas.microsoft.com/office/word/2006/wordml" xmlns:wps="http://schemas.microsoft.com/office/word/2010/wordprocessingShape" mc:Ignorable="w14 w15 w16se wp14">
+<w:footnotes xmlns:wpc="http://schemas.microsoft.com/office/word/2010/wordprocessingCanvas" xmlns:cx="http://schemas.microsoft.com/office/drawing/2014/chartex" xmlns:cx1="http://schemas.microsoft.com/office/drawing/2015/9/8/chartex" xmlns:cx2="http://schemas.microsoft.com/office/drawing/2015/10/21/chartex" xmlns:cx3="http://schemas.microsoft.com/office/drawing/2016/5/9/chartex" xmlns:cx4="http://schemas.microsoft.com/office/drawing/2016/5/10/chartex" xmlns:cx5="http://schemas.microsoft.com/office/drawing/2016/5/11/chartex" xmlns:cx6="http://schemas.microsoft.com/office/drawing/2016/5/12/chartex" xmlns:cx7="http://schemas.microsoft.com/office/drawing/2016/5/13/chartex" xmlns:cx8="http://schemas.microsoft.com/office/drawing/2016/5/14/chartex" xmlns:mc="http://schemas.openxmlformats.org/markup-compatibility/2006" xmlns:aink="http://schemas.microsoft.com/office/drawing/2016/ink" xmlns:am3d="http://schemas.microsoft.com/office/drawing/2017/model3d" xmlns:o="urn:schemas-microsoft-com:office:office" xmlns:oel="http://schemas.microsoft.com/office/2019/extlst" xmlns:r="http://schemas.openxmlformats.org/officeDocument/2006/relationships" xmlns:m="http://schemas.openxmlformats.org/officeDocument/2006/math" xmlns:v="urn:schemas-microsoft-com:vml" xmlns:wp14="http://schemas.microsoft.com/office/word/2010/wordprocessingDrawing" xmlns:wp="http://schemas.openxmlformats.org/drawingml/2006/wordprocessingDrawing" xmlns:w10="urn:schemas-microsoft-com:office:word" xmlns:w="http://schemas.openxmlformats.org/wordprocessingml/2006/main" xmlns:w14="http://schemas.microsoft.com/office/word/2010/wordml" xmlns:w15="http://schemas.microsoft.com/office/word/2012/wordml" xmlns:w16cex="http://schemas.microsoft.com/office/word/2018/wordml/cex" xmlns:w16cid="http://schemas.microsoft.com/office/word/2016/wordml/cid" xmlns:w16="http://schemas.microsoft.com/office/word/2018/wordml" xmlns:w16sdtdh="http://schemas.microsoft.com/office/word/2020/wordml/sdtdatahash" xmlns:w16se="http://schemas.microsoft.com/office/word/2015/wordml/symex" xmlns:wpg="http://schemas.microsoft.com/office/word/2010/wordprocessingGroup" xmlns:wpi="http://schemas.microsoft.com/office/word/2010/wordprocessingInk" xmlns:wne="http://schemas.microsoft.com/office/word/2006/wordml" xmlns:wps="http://schemas.microsoft.com/office/word/2010/wordprocessingShape" mc:Ignorable="w14 w15 w16se w16cid w16 w16cex w16sdtdh wp14">
   <w:footnote w:type="separator" w:id="-1">
     <w:p>
       <w:pPr>
@@ -3291,7 +3368,7 @@
 </file>
 
 <file path=word/header1.xml><?xml version="1.0" encoding="utf-8"?>
-<w:hdr xmlns:wpc="http://schemas.microsoft.com/office/word/2010/wordprocessingCanvas" xmlns:cx="http://schemas.microsoft.com/office/drawing/2014/chartex" xmlns:cx1="http://schemas.microsoft.com/office/drawing/2015/9/8/chartex" xmlns:mc="http://schemas.openxmlformats.org/markup-compatibility/2006" xmlns:o="urn:schemas-microsoft-com:office:office" xmlns:r="http://schemas.openxmlformats.org/officeDocument/2006/relationships" xmlns:m="http://schemas.openxmlformats.org/officeDocument/2006/math" xmlns:v="urn:schemas-microsoft-com:vml" xmlns:wp14="http://schemas.microsoft.com/office/word/2010/wordprocessingDrawing" xmlns:wp="http://schemas.openxmlformats.org/drawingml/2006/wordprocessingDrawing" xmlns:w10="urn:schemas-microsoft-com:office:word" xmlns:w="http://schemas.openxmlformats.org/wordprocessingml/2006/main" xmlns:w14="http://schemas.microsoft.com/office/word/2010/wordml" xmlns:w15="http://schemas.microsoft.com/office/word/2012/wordml" xmlns:w16se="http://schemas.microsoft.com/office/word/2015/wordml/symex" xmlns:wpg="http://schemas.microsoft.com/office/word/2010/wordprocessingGroup" xmlns:wpi="http://schemas.microsoft.com/office/word/2010/wordprocessingInk" xmlns:wne="http://schemas.microsoft.com/office/word/2006/wordml" xmlns:wps="http://schemas.microsoft.com/office/word/2010/wordprocessingShape" mc:Ignorable="w14 w15 w16se wp14">
+<w:hdr xmlns:wpc="http://schemas.microsoft.com/office/word/2010/wordprocessingCanvas" xmlns:cx="http://schemas.microsoft.com/office/drawing/2014/chartex" xmlns:cx1="http://schemas.microsoft.com/office/drawing/2015/9/8/chartex" xmlns:cx2="http://schemas.microsoft.com/office/drawing/2015/10/21/chartex" xmlns:cx3="http://schemas.microsoft.com/office/drawing/2016/5/9/chartex" xmlns:cx4="http://schemas.microsoft.com/office/drawing/2016/5/10/chartex" xmlns:cx5="http://schemas.microsoft.com/office/drawing/2016/5/11/chartex" xmlns:cx6="http://schemas.microsoft.com/office/drawing/2016/5/12/chartex" xmlns:cx7="http://schemas.microsoft.com/office/drawing/2016/5/13/chartex" xmlns:cx8="http://schemas.microsoft.com/office/drawing/2016/5/14/chartex" xmlns:mc="http://schemas.openxmlformats.org/markup-compatibility/2006" xmlns:aink="http://schemas.microsoft.com/office/drawing/2016/ink" xmlns:am3d="http://schemas.microsoft.com/office/drawing/2017/model3d" xmlns:o="urn:schemas-microsoft-com:office:office" xmlns:oel="http://schemas.microsoft.com/office/2019/extlst" xmlns:r="http://schemas.openxmlformats.org/officeDocument/2006/relationships" xmlns:m="http://schemas.openxmlformats.org/officeDocument/2006/math" xmlns:v="urn:schemas-microsoft-com:vml" xmlns:wp14="http://schemas.microsoft.com/office/word/2010/wordprocessingDrawing" xmlns:wp="http://schemas.openxmlformats.org/drawingml/2006/wordprocessingDrawing" xmlns:w10="urn:schemas-microsoft-com:office:word" xmlns:w="http://schemas.openxmlformats.org/wordprocessingml/2006/main" xmlns:w14="http://schemas.microsoft.com/office/word/2010/wordml" xmlns:w15="http://schemas.microsoft.com/office/word/2012/wordml" xmlns:w16cex="http://schemas.microsoft.com/office/word/2018/wordml/cex" xmlns:w16cid="http://schemas.microsoft.com/office/word/2016/wordml/cid" xmlns:w16="http://schemas.microsoft.com/office/word/2018/wordml" xmlns:w16sdtdh="http://schemas.microsoft.com/office/word/2020/wordml/sdtdatahash" xmlns:w16se="http://schemas.microsoft.com/office/word/2015/wordml/symex" xmlns:wpg="http://schemas.microsoft.com/office/word/2010/wordprocessingGroup" xmlns:wpi="http://schemas.microsoft.com/office/word/2010/wordprocessingInk" xmlns:wne="http://schemas.microsoft.com/office/word/2006/wordml" xmlns:wps="http://schemas.microsoft.com/office/word/2010/wordprocessingShape" mc:Ignorable="w14 w15 w16se w16cid w16 w16cex w16sdtdh wp14">
   <w:p>
     <w:pPr>
       <w:pStyle w:val="Kopfzeile"/>
@@ -3334,7 +3411,7 @@
 </file>
 
 <file path=word/numbering.xml><?xml version="1.0" encoding="utf-8"?>
-<w:numbering xmlns:wpc="http://schemas.microsoft.com/office/word/2010/wordprocessingCanvas" xmlns:cx="http://schemas.microsoft.com/office/drawing/2014/chartex" xmlns:cx1="http://schemas.microsoft.com/office/drawing/2015/9/8/chartex" xmlns:mc="http://schemas.openxmlformats.org/markup-compatibility/2006" xmlns:o="urn:schemas-microsoft-com:office:office" xmlns:r="http://schemas.openxmlformats.org/officeDocument/2006/relationships" xmlns:m="http://schemas.openxmlformats.org/officeDocument/2006/math" xmlns:v="urn:schemas-microsoft-com:vml" xmlns:wp14="http://schemas.microsoft.com/office/word/2010/wordprocessingDrawing" xmlns:wp="http://schemas.openxmlformats.org/drawingml/2006/wordprocessingDrawing" xmlns:w10="urn:schemas-microsoft-com:office:word" xmlns:w="http://schemas.openxmlformats.org/wordprocessingml/2006/main" xmlns:w14="http://schemas.microsoft.com/office/word/2010/wordml" xmlns:w15="http://schemas.microsoft.com/office/word/2012/wordml" xmlns:w16se="http://schemas.microsoft.com/office/word/2015/wordml/symex" xmlns:wpg="http://schemas.microsoft.com/office/word/2010/wordprocessingGroup" xmlns:wpi="http://schemas.microsoft.com/office/word/2010/wordprocessingInk" xmlns:wne="http://schemas.microsoft.com/office/word/2006/wordml" xmlns:wps="http://schemas.microsoft.com/office/word/2010/wordprocessingShape" mc:Ignorable="w14 w15 w16se wp14">
+<w:numbering xmlns:wpc="http://schemas.microsoft.com/office/word/2010/wordprocessingCanvas" xmlns:cx="http://schemas.microsoft.com/office/drawing/2014/chartex" xmlns:cx1="http://schemas.microsoft.com/office/drawing/2015/9/8/chartex" xmlns:cx2="http://schemas.microsoft.com/office/drawing/2015/10/21/chartex" xmlns:cx3="http://schemas.microsoft.com/office/drawing/2016/5/9/chartex" xmlns:cx4="http://schemas.microsoft.com/office/drawing/2016/5/10/chartex" xmlns:cx5="http://schemas.microsoft.com/office/drawing/2016/5/11/chartex" xmlns:cx6="http://schemas.microsoft.com/office/drawing/2016/5/12/chartex" xmlns:cx7="http://schemas.microsoft.com/office/drawing/2016/5/13/chartex" xmlns:cx8="http://schemas.microsoft.com/office/drawing/2016/5/14/chartex" xmlns:mc="http://schemas.openxmlformats.org/markup-compatibility/2006" xmlns:aink="http://schemas.microsoft.com/office/drawing/2016/ink" xmlns:am3d="http://schemas.microsoft.com/office/drawing/2017/model3d" xmlns:o="urn:schemas-microsoft-com:office:office" xmlns:oel="http://schemas.microsoft.com/office/2019/extlst" xmlns:r="http://schemas.openxmlformats.org/officeDocument/2006/relationships" xmlns:m="http://schemas.openxmlformats.org/officeDocument/2006/math" xmlns:v="urn:schemas-microsoft-com:vml" xmlns:wp14="http://schemas.microsoft.com/office/word/2010/wordprocessingDrawing" xmlns:wp="http://schemas.openxmlformats.org/drawingml/2006/wordprocessingDrawing" xmlns:w10="urn:schemas-microsoft-com:office:word" xmlns:w="http://schemas.openxmlformats.org/wordprocessingml/2006/main" xmlns:w14="http://schemas.microsoft.com/office/word/2010/wordml" xmlns:w15="http://schemas.microsoft.com/office/word/2012/wordml" xmlns:w16cex="http://schemas.microsoft.com/office/word/2018/wordml/cex" xmlns:w16cid="http://schemas.microsoft.com/office/word/2016/wordml/cid" xmlns:w16="http://schemas.microsoft.com/office/word/2018/wordml" xmlns:w16sdtdh="http://schemas.microsoft.com/office/word/2020/wordml/sdtdatahash" xmlns:w16se="http://schemas.microsoft.com/office/word/2015/wordml/symex" xmlns:wpg="http://schemas.microsoft.com/office/word/2010/wordprocessingGroup" xmlns:wpi="http://schemas.microsoft.com/office/word/2010/wordprocessingInk" xmlns:wne="http://schemas.microsoft.com/office/word/2006/wordml" xmlns:wps="http://schemas.microsoft.com/office/word/2010/wordprocessingShape" mc:Ignorable="w14 w15 w16se w16cid w16 w16cex w16sdtdh wp14">
   <w:abstractNum w:abstractNumId="0" w15:restartNumberingAfterBreak="0">
     <w:nsid w:val="04F313AF"/>
     <w:multiLevelType w:val="hybridMultilevel"/>
@@ -4004,32 +4081,32 @@
       </w:pPr>
     </w:lvl>
   </w:abstractNum>
-  <w:num w:numId="1">
+  <w:num w:numId="1" w16cid:durableId="565722288">
     <w:abstractNumId w:val="4"/>
   </w:num>
-  <w:num w:numId="2">
+  <w:num w:numId="2" w16cid:durableId="1645969025">
     <w:abstractNumId w:val="1"/>
   </w:num>
-  <w:num w:numId="3">
+  <w:num w:numId="3" w16cid:durableId="300044199">
     <w:abstractNumId w:val="3"/>
   </w:num>
-  <w:num w:numId="4">
+  <w:num w:numId="4" w16cid:durableId="1271626003">
     <w:abstractNumId w:val="0"/>
   </w:num>
-  <w:num w:numId="5">
+  <w:num w:numId="5" w16cid:durableId="1122116422">
     <w:abstractNumId w:val="6"/>
   </w:num>
-  <w:num w:numId="6">
+  <w:num w:numId="6" w16cid:durableId="814876821">
     <w:abstractNumId w:val="2"/>
   </w:num>
-  <w:num w:numId="7">
+  <w:num w:numId="7" w16cid:durableId="1952785180">
     <w:abstractNumId w:val="5"/>
   </w:num>
 </w:numbering>
 </file>
 
 <file path=word/styles.xml><?xml version="1.0" encoding="utf-8"?>
-<w:styles xmlns:mc="http://schemas.openxmlformats.org/markup-compatibility/2006" xmlns:r="http://schemas.openxmlformats.org/officeDocument/2006/relationships" xmlns:w="http://schemas.openxmlformats.org/wordprocessingml/2006/main" xmlns:w14="http://schemas.microsoft.com/office/word/2010/wordml" xmlns:w15="http://schemas.microsoft.com/office/word/2012/wordml" xmlns:w16se="http://schemas.microsoft.com/office/word/2015/wordml/symex" mc:Ignorable="w14 w15 w16se">
+<w:styles xmlns:mc="http://schemas.openxmlformats.org/markup-compatibility/2006" xmlns:r="http://schemas.openxmlformats.org/officeDocument/2006/relationships" xmlns:w="http://schemas.openxmlformats.org/wordprocessingml/2006/main" xmlns:w14="http://schemas.microsoft.com/office/word/2010/wordml" xmlns:w15="http://schemas.microsoft.com/office/word/2012/wordml" xmlns:w16cex="http://schemas.microsoft.com/office/word/2018/wordml/cex" xmlns:w16cid="http://schemas.microsoft.com/office/word/2016/wordml/cid" xmlns:w16="http://schemas.microsoft.com/office/word/2018/wordml" xmlns:w16sdtdh="http://schemas.microsoft.com/office/word/2020/wordml/sdtdatahash" xmlns:w16se="http://schemas.microsoft.com/office/word/2015/wordml/symex" mc:Ignorable="w14 w15 w16se w16cid w16 w16cex w16sdtdh">
   <w:docDefaults>
     <w:rPrDefault>
       <w:rPr>
@@ -4045,7 +4122,7 @@
       </w:pPr>
     </w:pPrDefault>
   </w:docDefaults>
-  <w:latentStyles w:defLockedState="0" w:defUIPriority="99" w:defSemiHidden="0" w:defUnhideWhenUsed="0" w:defQFormat="0" w:count="371">
+  <w:latentStyles w:defLockedState="0" w:defUIPriority="99" w:defSemiHidden="0" w:defUnhideWhenUsed="0" w:defQFormat="0" w:count="376">
     <w:lsdException w:name="Normal" w:uiPriority="0" w:qFormat="1"/>
     <w:lsdException w:name="heading 1" w:uiPriority="9" w:qFormat="1"/>
     <w:lsdException w:name="heading 2" w:semiHidden="1" w:uiPriority="9" w:unhideWhenUsed="1" w:qFormat="1"/>
@@ -4151,7 +4228,6 @@
     <w:lsdException w:name="HTML Sample" w:semiHidden="1" w:unhideWhenUsed="1"/>
     <w:lsdException w:name="HTML Typewriter" w:semiHidden="1" w:unhideWhenUsed="1"/>
     <w:lsdException w:name="HTML Variable" w:semiHidden="1" w:unhideWhenUsed="1"/>
-    <w:lsdException w:name="Normal Table" w:semiHidden="1" w:unhideWhenUsed="1"/>
     <w:lsdException w:name="annotation subject" w:semiHidden="1" w:unhideWhenUsed="1"/>
     <w:lsdException w:name="No List" w:semiHidden="1" w:unhideWhenUsed="1"/>
     <w:lsdException w:name="Outline List 1" w:semiHidden="1" w:unhideWhenUsed="1"/>
@@ -4194,11 +4270,8 @@
     <w:lsdException w:name="Table Contemporary" w:semiHidden="1" w:unhideWhenUsed="1"/>
     <w:lsdException w:name="Table Elegant" w:semiHidden="1" w:unhideWhenUsed="1"/>
     <w:lsdException w:name="Table Professional" w:semiHidden="1" w:unhideWhenUsed="1"/>
-    <w:lsdException w:name="Table Subtle 1" w:semiHidden="1" w:unhideWhenUsed="1"/>
     <w:lsdException w:name="Table Subtle 2" w:semiHidden="1" w:unhideWhenUsed="1"/>
     <w:lsdException w:name="Table Web 1" w:semiHidden="1" w:unhideWhenUsed="1"/>
-    <w:lsdException w:name="Table Web 2" w:semiHidden="1" w:unhideWhenUsed="1"/>
-    <w:lsdException w:name="Table Web 3" w:semiHidden="1" w:unhideWhenUsed="1"/>
     <w:lsdException w:name="Balloon Text" w:semiHidden="1" w:unhideWhenUsed="1"/>
     <w:lsdException w:name="Table Grid" w:uiPriority="39"/>
     <w:lsdException w:name="Table Theme" w:semiHidden="1" w:unhideWhenUsed="1"/>
@@ -4417,6 +4490,11 @@
     <w:lsdException w:name="List Table 5 Dark Accent 6" w:uiPriority="50"/>
     <w:lsdException w:name="List Table 6 Colorful Accent 6" w:uiPriority="51"/>
     <w:lsdException w:name="List Table 7 Colorful Accent 6" w:uiPriority="52"/>
+    <w:lsdException w:name="Mention" w:semiHidden="1" w:unhideWhenUsed="1"/>
+    <w:lsdException w:name="Smart Hyperlink" w:semiHidden="1" w:unhideWhenUsed="1"/>
+    <w:lsdException w:name="Hashtag" w:semiHidden="1" w:unhideWhenUsed="1"/>
+    <w:lsdException w:name="Unresolved Mention" w:semiHidden="1" w:unhideWhenUsed="1"/>
+    <w:lsdException w:name="Smart Link" w:semiHidden="1" w:unhideWhenUsed="1"/>
   </w:latentStyles>
   <w:style w:type="paragraph" w:default="1" w:styleId="Standard">
     <w:name w:val="Normal"/>

</xml_diff>